<commit_message>
Spring Source Code Added
</commit_message>
<xml_diff>
--- a/Material/Java 8/#03 - Functional Programming.docx
+++ b/Material/Java 8/#03 - Functional Programming.docx
@@ -25,8 +25,22 @@
           <w:szCs w:val="24"/>
           <w:lang w:val="en-US"/>
         </w:rPr>
-        <w:t>What is Functional Programming ?</w:t>
+        <w:t xml:space="preserve">What is Functional </w:t>
       </w:r>
+      <w:proofErr w:type="gramStart"/>
+      <w:r>
+        <w:rPr>
+          <w:rFonts w:ascii="Roboto" w:hAnsi="Roboto" w:cs="Arial"/>
+          <w:b/>
+          <w:bCs/>
+          <w:color w:val="4D5B7C"/>
+          <w:sz w:val="24"/>
+          <w:szCs w:val="24"/>
+          <w:lang w:val="en-US"/>
+        </w:rPr>
+        <w:t>Programming ?</w:t>
+      </w:r>
+      <w:proofErr w:type="gramEnd"/>
     </w:p>
     <w:p>
       <w:pPr>
@@ -147,12 +161,10 @@
           <w:szCs w:val="24"/>
           <w:lang w:val="en-US"/>
         </w:rPr>
-        <w:t>Before deep dive into Functional Programming in java, I want you to solve the below problem :</w:t>
+        <w:t xml:space="preserve">Before deep dive into Functional Programming in java, I want you to solve the below </w:t>
       </w:r>
-    </w:p>
-    <w:p>
-      <w:pPr>
-        <w:spacing w:before="100" w:beforeAutospacing="1" w:after="100" w:afterAutospacing="1" w:line="240" w:lineRule="auto"/>
+      <w:proofErr w:type="gramStart"/>
+      <w:r>
         <w:rPr>
           <w:rFonts w:ascii="Roboto" w:hAnsi="Roboto" w:cs="Arial"/>
           <w:color w:val="4D5B7C"/>
@@ -160,7 +172,9 @@
           <w:szCs w:val="24"/>
           <w:lang w:val="en-US"/>
         </w:rPr>
-      </w:pPr>
+        <w:t>problem :</w:t>
+      </w:r>
+      <w:proofErr w:type="gramEnd"/>
     </w:p>
     <w:p>
       <w:pPr>
@@ -209,8 +223,364 @@
         <w:t>.</w:t>
       </w:r>
     </w:p>
+    <w:p>
+      <w:pPr>
+        <w:pStyle w:val="ListParagraph"/>
+        <w:spacing w:before="100" w:beforeAutospacing="1" w:after="100" w:afterAutospacing="1" w:line="240" w:lineRule="auto"/>
+        <w:rPr>
+          <w:rFonts w:ascii="Roboto" w:hAnsi="Roboto" w:cs="Arial"/>
+          <w:color w:val="4D5B7C"/>
+          <w:sz w:val="24"/>
+          <w:szCs w:val="24"/>
+          <w:lang w:val="en-US"/>
+        </w:rPr>
+      </w:pPr>
+      <w:r>
+        <w:rPr>
+          <w:rFonts w:ascii="Roboto" w:hAnsi="Roboto" w:cs="Arial"/>
+          <w:color w:val="4D5B7C"/>
+          <w:sz w:val="24"/>
+          <w:szCs w:val="24"/>
+          <w:lang w:val="en-US"/>
+        </w:rPr>
+        <w:drawing>
+          <wp:inline distT="0" distB="0" distL="0" distR="0" wp14:anchorId="501ADC20" wp14:editId="0E5AC6F3">
+            <wp:extent cx="5731510" cy="1816735"/>
+            <wp:effectExtent l="0" t="0" r="2540" b="0"/>
+            <wp:docPr id="1" name="Picture 1" descr="Text&#10;&#10;Description automatically generated"/>
+            <wp:cNvGraphicFramePr>
+              <a:graphicFrameLocks xmlns:a="http://schemas.openxmlformats.org/drawingml/2006/main" noChangeAspect="1"/>
+            </wp:cNvGraphicFramePr>
+            <a:graphic xmlns:a="http://schemas.openxmlformats.org/drawingml/2006/main">
+              <a:graphicData uri="http://schemas.openxmlformats.org/drawingml/2006/picture">
+                <pic:pic xmlns:pic="http://schemas.openxmlformats.org/drawingml/2006/picture">
+                  <pic:nvPicPr>
+                    <pic:cNvPr id="1" name="Picture 1" descr="Text&#10;&#10;Description automatically generated"/>
+                    <pic:cNvPicPr/>
+                  </pic:nvPicPr>
+                  <pic:blipFill>
+                    <a:blip r:embed="rId7"/>
+                    <a:stretch>
+                      <a:fillRect/>
+                    </a:stretch>
+                  </pic:blipFill>
+                  <pic:spPr>
+                    <a:xfrm>
+                      <a:off x="0" y="0"/>
+                      <a:ext cx="5731510" cy="1816735"/>
+                    </a:xfrm>
+                    <a:prstGeom prst="rect">
+                      <a:avLst/>
+                    </a:prstGeom>
+                  </pic:spPr>
+                </pic:pic>
+              </a:graphicData>
+            </a:graphic>
+          </wp:inline>
+        </w:drawing>
+      </w:r>
+    </w:p>
+    <w:p>
+      <w:pPr>
+        <w:pStyle w:val="ListParagraph"/>
+        <w:spacing w:before="100" w:beforeAutospacing="1" w:after="100" w:afterAutospacing="1" w:line="240" w:lineRule="auto"/>
+        <w:rPr>
+          <w:rFonts w:ascii="Roboto" w:hAnsi="Roboto" w:cs="Arial"/>
+          <w:color w:val="4D5B7C"/>
+          <w:sz w:val="24"/>
+          <w:szCs w:val="24"/>
+          <w:lang w:val="en-US"/>
+        </w:rPr>
+      </w:pPr>
+    </w:p>
+    <w:p>
+      <w:pPr>
+        <w:spacing w:before="100" w:beforeAutospacing="1" w:after="100" w:afterAutospacing="1" w:line="240" w:lineRule="auto"/>
+        <w:rPr>
+          <w:rFonts w:ascii="Roboto" w:hAnsi="Roboto" w:cs="Arial"/>
+          <w:color w:val="4D5B7C"/>
+          <w:sz w:val="24"/>
+          <w:szCs w:val="24"/>
+          <w:lang w:val="en-US"/>
+        </w:rPr>
+      </w:pPr>
+      <w:r>
+        <w:rPr>
+          <w:rFonts w:ascii="Roboto" w:hAnsi="Roboto" w:cs="Arial"/>
+          <w:color w:val="4D5B7C"/>
+          <w:sz w:val="24"/>
+          <w:szCs w:val="24"/>
+          <w:lang w:val="en-US"/>
+        </w:rPr>
+        <w:t xml:space="preserve">If you can observe that in the above solution, we are getting the expected output. But this solution will come inside </w:t>
+      </w:r>
+      <w:r>
+        <w:rPr>
+          <w:rFonts w:ascii="Roboto" w:hAnsi="Roboto" w:cs="Arial"/>
+          <w:b/>
+          <w:bCs/>
+          <w:color w:val="4D5B7C"/>
+          <w:sz w:val="24"/>
+          <w:szCs w:val="24"/>
+          <w:lang w:val="en-US"/>
+        </w:rPr>
+        <w:t>Imperative Programming.</w:t>
+      </w:r>
+      <w:r>
+        <w:rPr>
+          <w:rFonts w:ascii="Roboto" w:hAnsi="Roboto" w:cs="Arial"/>
+          <w:color w:val="4D5B7C"/>
+          <w:sz w:val="24"/>
+          <w:szCs w:val="24"/>
+          <w:lang w:val="en-US"/>
+        </w:rPr>
+        <w:t xml:space="preserve"> </w:t>
+      </w:r>
+    </w:p>
+    <w:p>
+      <w:pPr>
+        <w:spacing w:before="100" w:beforeAutospacing="1" w:after="100" w:afterAutospacing="1" w:line="240" w:lineRule="auto"/>
+        <w:rPr>
+          <w:rFonts w:ascii="Roboto" w:hAnsi="Roboto" w:cs="Arial"/>
+          <w:color w:val="4D5B7C"/>
+          <w:sz w:val="24"/>
+          <w:szCs w:val="24"/>
+          <w:lang w:val="en-US"/>
+        </w:rPr>
+      </w:pPr>
+      <w:r>
+        <w:rPr>
+          <w:rFonts w:ascii="Roboto" w:hAnsi="Roboto" w:cs="Arial"/>
+          <w:color w:val="4D5B7C"/>
+          <w:sz w:val="24"/>
+          <w:szCs w:val="24"/>
+          <w:lang w:val="en-US"/>
+        </w:rPr>
+        <w:t xml:space="preserve">Because, in the above problem our business logic is to find out the odd number. </w:t>
+      </w:r>
+      <w:proofErr w:type="gramStart"/>
+      <w:r>
+        <w:rPr>
+          <w:rFonts w:ascii="Roboto" w:hAnsi="Roboto" w:cs="Arial"/>
+          <w:color w:val="4D5B7C"/>
+          <w:sz w:val="24"/>
+          <w:szCs w:val="24"/>
+          <w:lang w:val="en-US"/>
+        </w:rPr>
+        <w:t>So</w:t>
+      </w:r>
+      <w:proofErr w:type="gramEnd"/>
+      <w:r>
+        <w:rPr>
+          <w:rFonts w:ascii="Roboto" w:hAnsi="Roboto" w:cs="Arial"/>
+          <w:color w:val="4D5B7C"/>
+          <w:sz w:val="24"/>
+          <w:szCs w:val="24"/>
+          <w:lang w:val="en-US"/>
+        </w:rPr>
+        <w:t xml:space="preserve"> we know, to implement this we have to iterate over the list and then we need </w:t>
+      </w:r>
+      <w:proofErr w:type="spellStart"/>
+      <w:r>
+        <w:rPr>
+          <w:rFonts w:ascii="Roboto" w:hAnsi="Roboto" w:cs="Arial"/>
+          <w:color w:val="4D5B7C"/>
+          <w:sz w:val="24"/>
+          <w:szCs w:val="24"/>
+          <w:lang w:val="en-US"/>
+        </w:rPr>
+        <w:t>a</w:t>
+      </w:r>
+      <w:proofErr w:type="spellEnd"/>
+      <w:r>
+        <w:rPr>
+          <w:rFonts w:ascii="Roboto" w:hAnsi="Roboto" w:cs="Arial"/>
+          <w:color w:val="4D5B7C"/>
+          <w:sz w:val="24"/>
+          <w:szCs w:val="24"/>
+          <w:lang w:val="en-US"/>
+        </w:rPr>
+        <w:t xml:space="preserve"> Odd number condition. Iterating </w:t>
+      </w:r>
+      <w:r>
+        <w:rPr>
+          <w:rFonts w:ascii="Roboto" w:hAnsi="Roboto" w:cs="Arial"/>
+          <w:color w:val="4D5B7C"/>
+          <w:sz w:val="24"/>
+          <w:szCs w:val="24"/>
+          <w:lang w:val="en-US"/>
+        </w:rPr>
+        <w:t>the</w:t>
+      </w:r>
+      <w:r>
+        <w:rPr>
+          <w:rFonts w:ascii="Roboto" w:hAnsi="Roboto" w:cs="Arial"/>
+          <w:color w:val="4D5B7C"/>
+          <w:sz w:val="24"/>
+          <w:szCs w:val="24"/>
+          <w:lang w:val="en-US"/>
+        </w:rPr>
+        <w:t xml:space="preserve"> list is not our business logic, </w:t>
+      </w:r>
+      <w:r>
+        <w:rPr>
+          <w:rFonts w:ascii="Roboto" w:hAnsi="Roboto" w:cs="Arial"/>
+          <w:color w:val="4D5B7C"/>
+          <w:sz w:val="24"/>
+          <w:szCs w:val="24"/>
+          <w:lang w:val="en-US"/>
+        </w:rPr>
+        <w:t>then why we need to explicitly write the iteration logic. Also, the if block we are providing over there should also be drop because the concern part is the condition only.</w:t>
+      </w:r>
+    </w:p>
+    <w:p>
+      <w:pPr>
+        <w:spacing w:before="100" w:beforeAutospacing="1" w:after="100" w:afterAutospacing="1" w:line="240" w:lineRule="auto"/>
+        <w:rPr>
+          <w:rFonts w:ascii="Roboto" w:hAnsi="Roboto" w:cs="Arial"/>
+          <w:color w:val="4D5B7C"/>
+          <w:sz w:val="24"/>
+          <w:szCs w:val="24"/>
+          <w:lang w:val="en-US"/>
+        </w:rPr>
+      </w:pPr>
+      <w:r>
+        <w:rPr>
+          <w:rFonts w:ascii="Roboto" w:hAnsi="Roboto" w:cs="Arial"/>
+          <w:color w:val="4D5B7C"/>
+          <w:sz w:val="24"/>
+          <w:szCs w:val="24"/>
+          <w:lang w:val="en-US"/>
+        </w:rPr>
+        <w:t xml:space="preserve">Now the conclusion is, writing </w:t>
+      </w:r>
+      <w:r>
+        <w:rPr>
+          <w:rFonts w:ascii="Roboto" w:hAnsi="Roboto" w:cs="Arial"/>
+          <w:b/>
+          <w:bCs/>
+          <w:color w:val="4D5B7C"/>
+          <w:sz w:val="24"/>
+          <w:szCs w:val="24"/>
+          <w:lang w:val="en-US"/>
+        </w:rPr>
+        <w:t>for</w:t>
+      </w:r>
+      <w:r>
+        <w:rPr>
+          <w:rFonts w:ascii="Roboto" w:hAnsi="Roboto" w:cs="Arial"/>
+          <w:color w:val="4D5B7C"/>
+          <w:sz w:val="24"/>
+          <w:szCs w:val="24"/>
+          <w:lang w:val="en-US"/>
+        </w:rPr>
+        <w:t xml:space="preserve"> and </w:t>
+      </w:r>
+      <w:r>
+        <w:rPr>
+          <w:rFonts w:ascii="Roboto" w:hAnsi="Roboto" w:cs="Arial"/>
+          <w:b/>
+          <w:bCs/>
+          <w:color w:val="4D5B7C"/>
+          <w:sz w:val="24"/>
+          <w:szCs w:val="24"/>
+          <w:lang w:val="en-US"/>
+        </w:rPr>
+        <w:t>if</w:t>
+      </w:r>
+      <w:r>
+        <w:rPr>
+          <w:rFonts w:ascii="Roboto" w:hAnsi="Roboto" w:cs="Arial"/>
+          <w:color w:val="4D5B7C"/>
+          <w:sz w:val="24"/>
+          <w:szCs w:val="24"/>
+          <w:lang w:val="en-US"/>
+        </w:rPr>
+        <w:t xml:space="preserve"> syntax should be the responsibility of programming the only part who belong to business logic is the condition we </w:t>
+      </w:r>
+      <w:proofErr w:type="gramStart"/>
+      <w:r>
+        <w:rPr>
+          <w:rFonts w:ascii="Roboto" w:hAnsi="Roboto" w:cs="Arial"/>
+          <w:color w:val="4D5B7C"/>
+          <w:sz w:val="24"/>
+          <w:szCs w:val="24"/>
+          <w:lang w:val="en-US"/>
+        </w:rPr>
+        <w:t>provides</w:t>
+      </w:r>
+      <w:proofErr w:type="gramEnd"/>
+      <w:r>
+        <w:rPr>
+          <w:rFonts w:ascii="Roboto" w:hAnsi="Roboto" w:cs="Arial"/>
+          <w:color w:val="4D5B7C"/>
+          <w:sz w:val="24"/>
+          <w:szCs w:val="24"/>
+          <w:lang w:val="en-US"/>
+        </w:rPr>
+        <w:t xml:space="preserve"> in the </w:t>
+      </w:r>
+      <w:r>
+        <w:rPr>
+          <w:rFonts w:ascii="Roboto" w:hAnsi="Roboto" w:cs="Arial"/>
+          <w:b/>
+          <w:bCs/>
+          <w:color w:val="4D5B7C"/>
+          <w:sz w:val="24"/>
+          <w:szCs w:val="24"/>
+          <w:lang w:val="en-US"/>
+        </w:rPr>
+        <w:t>if</w:t>
+      </w:r>
+      <w:r>
+        <w:rPr>
+          <w:rFonts w:ascii="Roboto" w:hAnsi="Roboto" w:cs="Arial"/>
+          <w:color w:val="4D5B7C"/>
+          <w:sz w:val="24"/>
+          <w:szCs w:val="24"/>
+          <w:lang w:val="en-US"/>
+        </w:rPr>
+        <w:t xml:space="preserve"> block.</w:t>
+      </w:r>
+    </w:p>
+    <w:p>
+      <w:pPr>
+        <w:spacing w:before="100" w:beforeAutospacing="1" w:after="100" w:afterAutospacing="1" w:line="240" w:lineRule="auto"/>
+        <w:rPr>
+          <w:rFonts w:ascii="Roboto" w:hAnsi="Roboto" w:cs="Arial"/>
+          <w:color w:val="4D5B7C"/>
+          <w:sz w:val="24"/>
+          <w:szCs w:val="24"/>
+          <w:lang w:val="en-US"/>
+        </w:rPr>
+      </w:pPr>
+    </w:p>
+    <w:p>
+      <w:pPr>
+        <w:spacing w:before="100" w:beforeAutospacing="1" w:after="100" w:afterAutospacing="1" w:line="240" w:lineRule="auto"/>
+        <w:rPr>
+          <w:rFonts w:ascii="Roboto" w:hAnsi="Roboto" w:cs="Arial"/>
+          <w:color w:val="4D5B7C"/>
+          <w:sz w:val="24"/>
+          <w:szCs w:val="24"/>
+          <w:lang w:val="en-US"/>
+        </w:rPr>
+      </w:pPr>
+    </w:p>
+    <w:p>
+      <w:pPr>
+        <w:spacing w:before="100" w:beforeAutospacing="1" w:after="100" w:afterAutospacing="1" w:line="240" w:lineRule="auto"/>
+        <w:rPr>
+          <w:rFonts w:ascii="Roboto" w:hAnsi="Roboto" w:cs="Arial"/>
+          <w:color w:val="4D5B7C"/>
+          <w:sz w:val="24"/>
+          <w:szCs w:val="24"/>
+          <w:lang w:val="en-US"/>
+        </w:rPr>
+      </w:pPr>
+    </w:p>
     <w:sectPr>
-      <w:headerReference w:type="default" r:id="rId7"/>
+      <w:headerReference w:type="default" r:id="rId8"/>
       <w:pgSz w:w="11906" w:h="16838"/>
       <w:pgMar w:top="1440" w:right="1440" w:bottom="1440" w:left="1440" w:header="708" w:footer="708" w:gutter="0"/>
       <w:cols w:space="708"/>

</xml_diff>